<commit_message>
add: adiciona atualizações ao projeto mobile
</commit_message>
<xml_diff>
--- a/Projeto Mobile.docx
+++ b/Projeto Mobile.docx
@@ -1,6 +1,6 @@
 
 <file path=word/document.xml><?xml version="1.0" encoding="utf-8"?>
-<w:document xmlns:wpc="http://schemas.microsoft.com/office/word/2010/wordprocessingCanvas" xmlns:cx="http://schemas.microsoft.com/office/drawing/2014/chartex" xmlns:cx1="http://schemas.microsoft.com/office/drawing/2015/9/8/chartex" xmlns:cx2="http://schemas.microsoft.com/office/drawing/2015/10/21/chartex" xmlns:cx3="http://schemas.microsoft.com/office/drawing/2016/5/9/chartex" xmlns:cx4="http://schemas.microsoft.com/office/drawing/2016/5/10/chartex" xmlns:cx5="http://schemas.microsoft.com/office/drawing/2016/5/11/chartex" xmlns:cx6="http://schemas.microsoft.com/office/drawing/2016/5/12/chartex" xmlns:cx7="http://schemas.microsoft.com/office/drawing/2016/5/13/chartex" xmlns:cx8="http://schemas.microsoft.com/office/drawing/2016/5/14/chartex" xmlns:mc="http://schemas.openxmlformats.org/markup-compatibility/2006" xmlns:aink="http://schemas.microsoft.com/office/drawing/2016/ink" xmlns:am3d="http://schemas.microsoft.com/office/drawing/2017/model3d" xmlns:o="urn:schemas-microsoft-com:office:office" xmlns:r="http://schemas.openxmlformats.org/officeDocument/2006/relationships" xmlns:m="http://schemas.openxmlformats.org/officeDocument/2006/math" xmlns:v="urn:schemas-microsoft-com:vml" xmlns:wp14="http://schemas.microsoft.com/office/word/2010/wordprocessingDrawing" xmlns:wp="http://schemas.openxmlformats.org/drawingml/2006/wordprocessingDrawing" xmlns:w10="urn:schemas-microsoft-com:office:word" xmlns:w="http://schemas.openxmlformats.org/wordprocessingml/2006/main" xmlns:w14="http://schemas.microsoft.com/office/word/2010/wordml" xmlns:w15="http://schemas.microsoft.com/office/word/2012/wordml" xmlns:w16cid="http://schemas.microsoft.com/office/word/2016/wordml/cid" xmlns:w16se="http://schemas.microsoft.com/office/word/2015/wordml/symex" xmlns:wpg="http://schemas.microsoft.com/office/word/2010/wordprocessingGroup" xmlns:wpi="http://schemas.microsoft.com/office/word/2010/wordprocessingInk" xmlns:wne="http://schemas.microsoft.com/office/word/2006/wordml" xmlns:wps="http://schemas.microsoft.com/office/word/2010/wordprocessingShape" mc:Ignorable="w14 w15 w16se w16cid wp14">
+<w:document xmlns:wpc="http://schemas.microsoft.com/office/word/2010/wordprocessingCanvas" xmlns:cx="http://schemas.microsoft.com/office/drawing/2014/chartex" xmlns:cx1="http://schemas.microsoft.com/office/drawing/2015/9/8/chartex" xmlns:cx2="http://schemas.microsoft.com/office/drawing/2015/10/21/chartex" xmlns:cx3="http://schemas.microsoft.com/office/drawing/2016/5/9/chartex" xmlns:cx4="http://schemas.microsoft.com/office/drawing/2016/5/10/chartex" xmlns:cx5="http://schemas.microsoft.com/office/drawing/2016/5/11/chartex" xmlns:cx6="http://schemas.microsoft.com/office/drawing/2016/5/12/chartex" xmlns:cx7="http://schemas.microsoft.com/office/drawing/2016/5/13/chartex" xmlns:cx8="http://schemas.microsoft.com/office/drawing/2016/5/14/chartex" xmlns:mc="http://schemas.openxmlformats.org/markup-compatibility/2006" xmlns:aink="http://schemas.microsoft.com/office/drawing/2016/ink" xmlns:am3d="http://schemas.microsoft.com/office/drawing/2017/model3d" xmlns:o="urn:schemas-microsoft-com:office:office" xmlns:oel="http://schemas.microsoft.com/office/2019/extlst" xmlns:r="http://schemas.openxmlformats.org/officeDocument/2006/relationships" xmlns:m="http://schemas.openxmlformats.org/officeDocument/2006/math" xmlns:v="urn:schemas-microsoft-com:vml" xmlns:wp14="http://schemas.microsoft.com/office/word/2010/wordprocessingDrawing" xmlns:wp="http://schemas.openxmlformats.org/drawingml/2006/wordprocessingDrawing" xmlns:w10="urn:schemas-microsoft-com:office:word" xmlns:w="http://schemas.openxmlformats.org/wordprocessingml/2006/main" xmlns:w14="http://schemas.microsoft.com/office/word/2010/wordml" xmlns:w15="http://schemas.microsoft.com/office/word/2012/wordml" xmlns:w16cex="http://schemas.microsoft.com/office/word/2018/wordml/cex" xmlns:w16cid="http://schemas.microsoft.com/office/word/2016/wordml/cid" xmlns:w16="http://schemas.microsoft.com/office/word/2018/wordml" xmlns:w16du="http://schemas.microsoft.com/office/word/2023/wordml/word16du" xmlns:w16sdtdh="http://schemas.microsoft.com/office/word/2020/wordml/sdtdatahash" xmlns:w16se="http://schemas.microsoft.com/office/word/2015/wordml/symex" xmlns:wpg="http://schemas.microsoft.com/office/word/2010/wordprocessingGroup" xmlns:wpi="http://schemas.microsoft.com/office/word/2010/wordprocessingInk" xmlns:wne="http://schemas.microsoft.com/office/word/2006/wordml" xmlns:wps="http://schemas.microsoft.com/office/word/2010/wordprocessingShape" mc:Ignorable="w14 w15 w16se w16cid w16 w16cex w16sdtdh wp14">
   <w:body>
     <w:p>
       <w:pPr>
@@ -5328,7 +5328,39 @@
                 <w:b w:val="0"/>
                 <w:color w:val="000000" w:themeColor="text1"/>
               </w:rPr>
-              <w:t>Ambiente para o Fornecedor</w:t>
+              <w:t xml:space="preserve">Selecionar </w:t>
+            </w:r>
+            <w:r>
+              <w:rPr>
+                <w:rFonts w:eastAsia="Calibri"/>
+                <w:b w:val="0"/>
+                <w:color w:val="000000" w:themeColor="text1"/>
+              </w:rPr>
+              <w:t xml:space="preserve">Ambiente </w:t>
+            </w:r>
+            <w:r>
+              <w:rPr>
+                <w:rFonts w:eastAsia="Calibri"/>
+                <w:b w:val="0"/>
+                <w:color w:val="000000" w:themeColor="text1"/>
+              </w:rPr>
+              <w:t>(</w:t>
+            </w:r>
+            <w:r>
+              <w:rPr>
+                <w:rFonts w:eastAsia="Calibri"/>
+                <w:b w:val="0"/>
+                <w:color w:val="000000" w:themeColor="text1"/>
+              </w:rPr>
+              <w:t>Fornecedor</w:t>
+            </w:r>
+            <w:r>
+              <w:rPr>
+                <w:rFonts w:eastAsia="Calibri"/>
+                <w:b w:val="0"/>
+                <w:color w:val="000000" w:themeColor="text1"/>
+              </w:rPr>
+              <w:t xml:space="preserve"> / Cliente)</w:t>
             </w:r>
           </w:p>
         </w:tc>
@@ -5412,7 +5444,23 @@
                 <w:b w:val="0"/>
                 <w:color w:val="000000" w:themeColor="text1"/>
               </w:rPr>
-              <w:t>Ambiente para o Cliente</w:t>
+              <w:t>Cadastr</w:t>
+            </w:r>
+            <w:r>
+              <w:rPr>
+                <w:rFonts w:eastAsia="Calibri"/>
+                <w:b w:val="0"/>
+                <w:color w:val="000000" w:themeColor="text1"/>
+              </w:rPr>
+              <w:t>ar</w:t>
+            </w:r>
+            <w:r>
+              <w:rPr>
+                <w:rFonts w:eastAsia="Calibri"/>
+                <w:b w:val="0"/>
+                <w:color w:val="000000" w:themeColor="text1"/>
+              </w:rPr>
+              <w:t xml:space="preserve"> Cliente</w:t>
             </w:r>
           </w:p>
         </w:tc>
@@ -5496,7 +5544,23 @@
                 <w:b w:val="0"/>
                 <w:color w:val="000000" w:themeColor="text1"/>
               </w:rPr>
-              <w:t>Cadastro de Clientes</w:t>
+              <w:t>Cadastr</w:t>
+            </w:r>
+            <w:r>
+              <w:rPr>
+                <w:rFonts w:eastAsia="Calibri"/>
+                <w:b w:val="0"/>
+                <w:color w:val="000000" w:themeColor="text1"/>
+              </w:rPr>
+              <w:t>ar</w:t>
+            </w:r>
+            <w:r>
+              <w:rPr>
+                <w:rFonts w:eastAsia="Calibri"/>
+                <w:b w:val="0"/>
+                <w:color w:val="000000" w:themeColor="text1"/>
+              </w:rPr>
+              <w:t xml:space="preserve"> Produto</w:t>
             </w:r>
           </w:p>
         </w:tc>
@@ -5576,11 +5640,17 @@
             </w:pPr>
             <w:r>
               <w:rPr>
-                <w:rFonts w:eastAsia="Calibri"/>
-                <w:b w:val="0"/>
-                <w:color w:val="000000" w:themeColor="text1"/>
-              </w:rPr>
-              <w:t>Cadastro de Produto</w:t>
+                <w:b w:val="0"/>
+                <w:color w:val="000000" w:themeColor="text1"/>
+              </w:rPr>
+              <w:t>Gerenciar</w:t>
+            </w:r>
+            <w:r>
+              <w:rPr>
+                <w:b w:val="0"/>
+                <w:color w:val="000000" w:themeColor="text1"/>
+              </w:rPr>
+              <w:t xml:space="preserve"> Fiados</w:t>
             </w:r>
           </w:p>
         </w:tc>
@@ -5669,7 +5739,7 @@
                 <w:b w:val="0"/>
                 <w:color w:val="000000" w:themeColor="text1"/>
               </w:rPr>
-              <w:t>Controle dos Fiados</w:t>
+              <w:t>Comprar Produto (Manual / QR Code)</w:t>
             </w:r>
           </w:p>
         </w:tc>
@@ -5757,7 +5827,7 @@
                 <w:b w:val="0"/>
                 <w:color w:val="000000" w:themeColor="text1"/>
               </w:rPr>
-              <w:t>Registro dos Pagamentos</w:t>
+              <w:t>Gerenciar Cobrança</w:t>
             </w:r>
           </w:p>
         </w:tc>
@@ -5845,7 +5915,7 @@
                 <w:b w:val="0"/>
                 <w:color w:val="000000" w:themeColor="text1"/>
               </w:rPr>
-              <w:t>Relatório de Produtos (QR Code)</w:t>
+              <w:t>Visualizar Produtos (QR Code)</w:t>
             </w:r>
           </w:p>
         </w:tc>
@@ -5933,7 +6003,7 @@
                 <w:b w:val="0"/>
                 <w:color w:val="000000" w:themeColor="text1"/>
               </w:rPr>
-              <w:t>Relatório de Contas (Vencidas, A Vencer)</w:t>
+              <w:t>Visualizar Contas (Vencidas, A Vencer)</w:t>
             </w:r>
           </w:p>
         </w:tc>
@@ -6021,7 +6091,7 @@
                 <w:b w:val="0"/>
                 <w:color w:val="000000" w:themeColor="text1"/>
               </w:rPr>
-              <w:t>Relatório de Resultados (Por Período)</w:t>
+              <w:t>Visualizar Resultados (Por Período)</w:t>
             </w:r>
           </w:p>
         </w:tc>
@@ -6110,6 +6180,181 @@
                 <w:color w:val="000000" w:themeColor="text1"/>
               </w:rPr>
               <w:t>Cadastrar Cliente pela Lista de Contato</w:t>
+            </w:r>
+          </w:p>
+        </w:tc>
+        <w:tc>
+          <w:tcPr>
+            <w:tcW w:w="1842" w:type="dxa"/>
+            <w:vAlign w:val="center"/>
+          </w:tcPr>
+          <w:p>
+            <w:pPr>
+              <w:pStyle w:val="Legenda"/>
+              <w:keepNext/>
+              <w:spacing w:after="0"/>
+              <w:rPr>
+                <w:b w:val="0"/>
+                <w:color w:val="000000" w:themeColor="text1"/>
+              </w:rPr>
+            </w:pPr>
+            <w:r>
+              <w:rPr>
+                <w:rFonts w:eastAsia="Calibri"/>
+                <w:b w:val="0"/>
+                <w:color w:val="000000" w:themeColor="text1"/>
+              </w:rPr>
+              <w:t>Desejável</w:t>
+            </w:r>
+          </w:p>
+        </w:tc>
+      </w:tr>
+      <w:tr>
+        <w:trPr>
+          <w:trHeight w:val="397"/>
+        </w:trPr>
+        <w:tc>
+          <w:tcPr>
+            <w:tcW w:w="1701" w:type="dxa"/>
+            <w:vAlign w:val="center"/>
+          </w:tcPr>
+          <w:p>
+            <w:pPr>
+              <w:pStyle w:val="Legenda"/>
+              <w:keepNext/>
+              <w:spacing w:after="0"/>
+              <w:rPr>
+                <w:b w:val="0"/>
+                <w:color w:val="000000" w:themeColor="text1"/>
+              </w:rPr>
+            </w:pPr>
+            <w:r>
+              <w:rPr>
+                <w:rFonts w:eastAsia="Calibri"/>
+                <w:b w:val="0"/>
+                <w:color w:val="000000" w:themeColor="text1"/>
+              </w:rPr>
+              <w:t>RF0</w:t>
+            </w:r>
+            <w:r>
+              <w:rPr>
+                <w:rFonts w:eastAsia="Calibri"/>
+                <w:b w:val="0"/>
+                <w:color w:val="000000" w:themeColor="text1"/>
+              </w:rPr>
+              <w:t>1</w:t>
+            </w:r>
+            <w:r>
+              <w:rPr>
+                <w:rFonts w:eastAsia="Calibri"/>
+                <w:b w:val="0"/>
+                <w:color w:val="000000" w:themeColor="text1"/>
+              </w:rPr>
+              <w:t>1</w:t>
+            </w:r>
+          </w:p>
+        </w:tc>
+        <w:tc>
+          <w:tcPr>
+            <w:tcW w:w="5409" w:type="dxa"/>
+            <w:vAlign w:val="center"/>
+          </w:tcPr>
+          <w:p>
+            <w:pPr>
+              <w:pStyle w:val="Legenda"/>
+              <w:keepNext/>
+              <w:spacing w:after="0"/>
+              <w:jc w:val="left"/>
+              <w:rPr>
+                <w:b w:val="0"/>
+                <w:color w:val="000000" w:themeColor="text1"/>
+              </w:rPr>
+            </w:pPr>
+            <w:r>
+              <w:rPr>
+                <w:b w:val="0"/>
+                <w:color w:val="000000" w:themeColor="text1"/>
+              </w:rPr>
+              <w:t>Enviar Cobrança (Individual / Lote)</w:t>
+            </w:r>
+          </w:p>
+        </w:tc>
+        <w:tc>
+          <w:tcPr>
+            <w:tcW w:w="1842" w:type="dxa"/>
+            <w:vAlign w:val="center"/>
+          </w:tcPr>
+          <w:p>
+            <w:pPr>
+              <w:pStyle w:val="Legenda"/>
+              <w:keepNext/>
+              <w:spacing w:after="0"/>
+              <w:rPr>
+                <w:b w:val="0"/>
+                <w:color w:val="000000" w:themeColor="text1"/>
+              </w:rPr>
+            </w:pPr>
+            <w:r>
+              <w:rPr>
+                <w:rFonts w:eastAsia="Calibri"/>
+                <w:b w:val="0"/>
+                <w:color w:val="000000" w:themeColor="text1"/>
+              </w:rPr>
+              <w:t>Desejável</w:t>
+            </w:r>
+          </w:p>
+        </w:tc>
+      </w:tr>
+      <w:tr>
+        <w:trPr>
+          <w:trHeight w:val="397"/>
+        </w:trPr>
+        <w:tc>
+          <w:tcPr>
+            <w:tcW w:w="1701" w:type="dxa"/>
+            <w:vAlign w:val="center"/>
+          </w:tcPr>
+          <w:p>
+            <w:pPr>
+              <w:pStyle w:val="Legenda"/>
+              <w:keepNext/>
+              <w:spacing w:after="0"/>
+              <w:rPr>
+                <w:b w:val="0"/>
+                <w:color w:val="000000" w:themeColor="text1"/>
+              </w:rPr>
+            </w:pPr>
+            <w:r>
+              <w:rPr>
+                <w:b w:val="0"/>
+                <w:color w:val="000000" w:themeColor="text1"/>
+              </w:rPr>
+              <w:t>RF012</w:t>
+            </w:r>
+          </w:p>
+        </w:tc>
+        <w:tc>
+          <w:tcPr>
+            <w:tcW w:w="5409" w:type="dxa"/>
+            <w:vAlign w:val="center"/>
+          </w:tcPr>
+          <w:p>
+            <w:pPr>
+              <w:pStyle w:val="Legenda"/>
+              <w:keepNext/>
+              <w:spacing w:after="0"/>
+              <w:jc w:val="left"/>
+              <w:rPr>
+                <w:b w:val="0"/>
+                <w:color w:val="000000" w:themeColor="text1"/>
+              </w:rPr>
+            </w:pPr>
+            <w:r>
+              <w:rPr>
+                <w:b w:val="0"/>
+                <w:color w:val="000000" w:themeColor="text1"/>
+              </w:rPr>
+              <w:t>Efetuar Pagamento (Simples / Integração PIX)</w:t>
             </w:r>
           </w:p>
         </w:tc>
@@ -6300,10 +6545,10 @@
         <w:tblLook w:val="0400" w:firstRow="0" w:lastRow="0" w:firstColumn="0" w:lastColumn="0" w:noHBand="0" w:noVBand="1"/>
       </w:tblPr>
       <w:tblGrid>
-        <w:gridCol w:w="1874"/>
-        <w:gridCol w:w="3770"/>
-        <w:gridCol w:w="1842"/>
+        <w:gridCol w:w="1555"/>
+        <w:gridCol w:w="4536"/>
         <w:gridCol w:w="1701"/>
+        <w:gridCol w:w="1395"/>
       </w:tblGrid>
       <w:tr>
         <w:trPr>
@@ -6311,7 +6556,7 @@
         </w:trPr>
         <w:tc>
           <w:tcPr>
-            <w:tcW w:w="1874" w:type="dxa"/>
+            <w:tcW w:w="1555" w:type="dxa"/>
             <w:vAlign w:val="center"/>
           </w:tcPr>
           <w:p>
@@ -6335,7 +6580,7 @@
         </w:tc>
         <w:tc>
           <w:tcPr>
-            <w:tcW w:w="3770" w:type="dxa"/>
+            <w:tcW w:w="4536" w:type="dxa"/>
             <w:vAlign w:val="center"/>
           </w:tcPr>
           <w:p>
@@ -6360,7 +6605,7 @@
         </w:tc>
         <w:tc>
           <w:tcPr>
-            <w:tcW w:w="1842" w:type="dxa"/>
+            <w:tcW w:w="1701" w:type="dxa"/>
             <w:vAlign w:val="center"/>
           </w:tcPr>
           <w:p>
@@ -6384,7 +6629,7 @@
         </w:tc>
         <w:tc>
           <w:tcPr>
-            <w:tcW w:w="1701" w:type="dxa"/>
+            <w:tcW w:w="1395" w:type="dxa"/>
             <w:vAlign w:val="center"/>
           </w:tcPr>
           <w:p>
@@ -6413,7 +6658,7 @@
         </w:trPr>
         <w:tc>
           <w:tcPr>
-            <w:tcW w:w="1874" w:type="dxa"/>
+            <w:tcW w:w="1555" w:type="dxa"/>
             <w:vAlign w:val="center"/>
           </w:tcPr>
           <w:p>
@@ -6439,7 +6684,7 @@
         </w:tc>
         <w:tc>
           <w:tcPr>
-            <w:tcW w:w="3770" w:type="dxa"/>
+            <w:tcW w:w="4536" w:type="dxa"/>
             <w:vAlign w:val="center"/>
           </w:tcPr>
           <w:p>
@@ -6460,13 +6705,13 @@
                 <w:b w:val="0"/>
                 <w:color w:val="000000" w:themeColor="text1"/>
               </w:rPr>
-              <w:t>XXXX</w:t>
-            </w:r>
-          </w:p>
-        </w:tc>
-        <w:tc>
-          <w:tcPr>
-            <w:tcW w:w="1842" w:type="dxa"/>
+              <w:t>Autenticação</w:t>
+            </w:r>
+          </w:p>
+        </w:tc>
+        <w:tc>
+          <w:tcPr>
+            <w:tcW w:w="1701" w:type="dxa"/>
             <w:vAlign w:val="center"/>
           </w:tcPr>
           <w:p>
@@ -6486,13 +6731,13 @@
                 <w:b w:val="0"/>
                 <w:color w:val="000000" w:themeColor="text1"/>
               </w:rPr>
-              <w:t>Usabilidade</w:t>
-            </w:r>
-          </w:p>
-        </w:tc>
-        <w:tc>
-          <w:tcPr>
-            <w:tcW w:w="1701" w:type="dxa"/>
+              <w:t>Segurança</w:t>
+            </w:r>
+          </w:p>
+        </w:tc>
+        <w:tc>
+          <w:tcPr>
+            <w:tcW w:w="1395" w:type="dxa"/>
             <w:vAlign w:val="center"/>
           </w:tcPr>
           <w:p>
@@ -6523,7 +6768,7 @@
         </w:trPr>
         <w:tc>
           <w:tcPr>
-            <w:tcW w:w="1874" w:type="dxa"/>
+            <w:tcW w:w="1555" w:type="dxa"/>
             <w:vAlign w:val="center"/>
           </w:tcPr>
           <w:p>
@@ -6549,7 +6794,7 @@
         </w:tc>
         <w:tc>
           <w:tcPr>
-            <w:tcW w:w="3770" w:type="dxa"/>
+            <w:tcW w:w="4536" w:type="dxa"/>
             <w:vAlign w:val="center"/>
           </w:tcPr>
           <w:p>
@@ -6570,13 +6815,13 @@
                 <w:b w:val="0"/>
                 <w:color w:val="000000" w:themeColor="text1"/>
               </w:rPr>
-              <w:t>XXXX</w:t>
-            </w:r>
-          </w:p>
-        </w:tc>
-        <w:tc>
-          <w:tcPr>
-            <w:tcW w:w="1842" w:type="dxa"/>
+              <w:t>Sistema de cache em SQLite</w:t>
+            </w:r>
+          </w:p>
+        </w:tc>
+        <w:tc>
+          <w:tcPr>
+            <w:tcW w:w="1701" w:type="dxa"/>
             <w:vAlign w:val="center"/>
           </w:tcPr>
           <w:p>
@@ -6596,13 +6841,13 @@
                 <w:b w:val="0"/>
                 <w:color w:val="000000" w:themeColor="text1"/>
               </w:rPr>
-              <w:t>Confiabilidade</w:t>
-            </w:r>
-          </w:p>
-        </w:tc>
-        <w:tc>
-          <w:tcPr>
-            <w:tcW w:w="1701" w:type="dxa"/>
+              <w:t>Desempenho</w:t>
+            </w:r>
+          </w:p>
+        </w:tc>
+        <w:tc>
+          <w:tcPr>
+            <w:tcW w:w="1395" w:type="dxa"/>
             <w:vAlign w:val="center"/>
           </w:tcPr>
           <w:p>
@@ -6633,7 +6878,7 @@
         </w:trPr>
         <w:tc>
           <w:tcPr>
-            <w:tcW w:w="1874" w:type="dxa"/>
+            <w:tcW w:w="1555" w:type="dxa"/>
             <w:vAlign w:val="center"/>
           </w:tcPr>
           <w:p>
@@ -6659,7 +6904,7 @@
         </w:tc>
         <w:tc>
           <w:tcPr>
-            <w:tcW w:w="3770" w:type="dxa"/>
+            <w:tcW w:w="4536" w:type="dxa"/>
             <w:vAlign w:val="center"/>
           </w:tcPr>
           <w:p>
@@ -6680,13 +6925,13 @@
                 <w:b w:val="0"/>
                 <w:color w:val="000000" w:themeColor="text1"/>
               </w:rPr>
-              <w:t>XXXX</w:t>
-            </w:r>
-          </w:p>
-        </w:tc>
-        <w:tc>
-          <w:tcPr>
-            <w:tcW w:w="1842" w:type="dxa"/>
+              <w:t>Sistema de recuperação de falhas</w:t>
+            </w:r>
+          </w:p>
+        </w:tc>
+        <w:tc>
+          <w:tcPr>
+            <w:tcW w:w="1701" w:type="dxa"/>
             <w:vAlign w:val="center"/>
           </w:tcPr>
           <w:p>
@@ -6706,13 +6951,13 @@
                 <w:b w:val="0"/>
                 <w:color w:val="000000" w:themeColor="text1"/>
               </w:rPr>
-              <w:t>Desempenho</w:t>
-            </w:r>
-          </w:p>
-        </w:tc>
-        <w:tc>
-          <w:tcPr>
-            <w:tcW w:w="1701" w:type="dxa"/>
+              <w:t>Confiabilidade</w:t>
+            </w:r>
+          </w:p>
+        </w:tc>
+        <w:tc>
+          <w:tcPr>
+            <w:tcW w:w="1395" w:type="dxa"/>
             <w:vAlign w:val="center"/>
           </w:tcPr>
           <w:p>
@@ -6743,7 +6988,7 @@
         </w:trPr>
         <w:tc>
           <w:tcPr>
-            <w:tcW w:w="1874" w:type="dxa"/>
+            <w:tcW w:w="1555" w:type="dxa"/>
             <w:vAlign w:val="center"/>
           </w:tcPr>
           <w:p>
@@ -6769,7 +7014,7 @@
         </w:tc>
         <w:tc>
           <w:tcPr>
-            <w:tcW w:w="3770" w:type="dxa"/>
+            <w:tcW w:w="4536" w:type="dxa"/>
             <w:vAlign w:val="center"/>
           </w:tcPr>
           <w:p>
@@ -6790,13 +7035,13 @@
                 <w:b w:val="0"/>
                 <w:color w:val="000000" w:themeColor="text1"/>
               </w:rPr>
-              <w:t>XXXX</w:t>
-            </w:r>
-          </w:p>
-        </w:tc>
-        <w:tc>
-          <w:tcPr>
-            <w:tcW w:w="1842" w:type="dxa"/>
+              <w:t>Práticas de usabilidade na UI</w:t>
+            </w:r>
+          </w:p>
+        </w:tc>
+        <w:tc>
+          <w:tcPr>
+            <w:tcW w:w="1701" w:type="dxa"/>
             <w:vAlign w:val="center"/>
           </w:tcPr>
           <w:p>
@@ -6816,13 +7061,13 @@
                 <w:b w:val="0"/>
                 <w:color w:val="000000" w:themeColor="text1"/>
               </w:rPr>
-              <w:t>Segurança</w:t>
-            </w:r>
-          </w:p>
-        </w:tc>
-        <w:tc>
-          <w:tcPr>
-            <w:tcW w:w="1701" w:type="dxa"/>
+              <w:t>Usabilidade</w:t>
+            </w:r>
+          </w:p>
+        </w:tc>
+        <w:tc>
+          <w:tcPr>
+            <w:tcW w:w="1395" w:type="dxa"/>
             <w:vAlign w:val="center"/>
           </w:tcPr>
           <w:p>
@@ -6853,7 +7098,7 @@
         </w:trPr>
         <w:tc>
           <w:tcPr>
-            <w:tcW w:w="1874" w:type="dxa"/>
+            <w:tcW w:w="1555" w:type="dxa"/>
             <w:vAlign w:val="center"/>
           </w:tcPr>
           <w:p>
@@ -6879,7 +7124,7 @@
         </w:tc>
         <w:tc>
           <w:tcPr>
-            <w:tcW w:w="3770" w:type="dxa"/>
+            <w:tcW w:w="4536" w:type="dxa"/>
             <w:vAlign w:val="center"/>
           </w:tcPr>
           <w:p>
@@ -6900,13 +7145,13 @@
                 <w:b w:val="0"/>
                 <w:color w:val="000000" w:themeColor="text1"/>
               </w:rPr>
-              <w:t>XXXX</w:t>
-            </w:r>
-          </w:p>
-        </w:tc>
-        <w:tc>
-          <w:tcPr>
-            <w:tcW w:w="1842" w:type="dxa"/>
+              <w:t>Controlada por Convite</w:t>
+            </w:r>
+          </w:p>
+        </w:tc>
+        <w:tc>
+          <w:tcPr>
+            <w:tcW w:w="1701" w:type="dxa"/>
             <w:vAlign w:val="center"/>
           </w:tcPr>
           <w:p>
@@ -6932,7 +7177,7 @@
         </w:tc>
         <w:tc>
           <w:tcPr>
-            <w:tcW w:w="1701" w:type="dxa"/>
+            <w:tcW w:w="1395" w:type="dxa"/>
             <w:vAlign w:val="center"/>
           </w:tcPr>
           <w:p>
@@ -6963,7 +7208,7 @@
         </w:trPr>
         <w:tc>
           <w:tcPr>
-            <w:tcW w:w="1874" w:type="dxa"/>
+            <w:tcW w:w="1555" w:type="dxa"/>
             <w:vAlign w:val="center"/>
           </w:tcPr>
           <w:p>
@@ -6989,7 +7234,7 @@
         </w:tc>
         <w:tc>
           <w:tcPr>
-            <w:tcW w:w="3770" w:type="dxa"/>
+            <w:tcW w:w="4536" w:type="dxa"/>
             <w:vAlign w:val="center"/>
           </w:tcPr>
           <w:p>
@@ -7010,13 +7255,13 @@
                 <w:b w:val="0"/>
                 <w:color w:val="000000" w:themeColor="text1"/>
               </w:rPr>
-              <w:t>XXXX</w:t>
-            </w:r>
-          </w:p>
-        </w:tc>
-        <w:tc>
-          <w:tcPr>
-            <w:tcW w:w="1842" w:type="dxa"/>
+              <w:t>Padrão de projeto Clean Architecture</w:t>
+            </w:r>
+          </w:p>
+        </w:tc>
+        <w:tc>
+          <w:tcPr>
+            <w:tcW w:w="1701" w:type="dxa"/>
             <w:vAlign w:val="center"/>
           </w:tcPr>
           <w:p>
@@ -7042,7 +7287,7 @@
         </w:tc>
         <w:tc>
           <w:tcPr>
-            <w:tcW w:w="1701" w:type="dxa"/>
+            <w:tcW w:w="1395" w:type="dxa"/>
             <w:vAlign w:val="center"/>
           </w:tcPr>
           <w:p>
@@ -7073,7 +7318,7 @@
         </w:trPr>
         <w:tc>
           <w:tcPr>
-            <w:tcW w:w="1874" w:type="dxa"/>
+            <w:tcW w:w="1555" w:type="dxa"/>
             <w:vAlign w:val="center"/>
           </w:tcPr>
           <w:p>
@@ -7099,7 +7344,7 @@
         </w:tc>
         <w:tc>
           <w:tcPr>
-            <w:tcW w:w="3770" w:type="dxa"/>
+            <w:tcW w:w="4536" w:type="dxa"/>
             <w:vAlign w:val="center"/>
           </w:tcPr>
           <w:p>
@@ -7120,13 +7365,13 @@
                 <w:b w:val="0"/>
                 <w:color w:val="000000" w:themeColor="text1"/>
               </w:rPr>
-              <w:t>XXXX</w:t>
-            </w:r>
-          </w:p>
-        </w:tc>
-        <w:tc>
-          <w:tcPr>
-            <w:tcW w:w="1842" w:type="dxa"/>
+              <w:t>1 GB de RAM / Android 8.0 ou superior</w:t>
+            </w:r>
+          </w:p>
+        </w:tc>
+        <w:tc>
+          <w:tcPr>
+            <w:tcW w:w="1701" w:type="dxa"/>
             <w:vAlign w:val="center"/>
           </w:tcPr>
           <w:p>
@@ -7152,7 +7397,7 @@
         </w:tc>
         <w:tc>
           <w:tcPr>
-            <w:tcW w:w="1701" w:type="dxa"/>
+            <w:tcW w:w="1395" w:type="dxa"/>
             <w:vAlign w:val="center"/>
           </w:tcPr>
           <w:p>
@@ -7177,6 +7422,117 @@
           </w:p>
         </w:tc>
       </w:tr>
+      <w:tr>
+        <w:trPr>
+          <w:trHeight w:val="454"/>
+        </w:trPr>
+        <w:tc>
+          <w:tcPr>
+            <w:tcW w:w="1555" w:type="dxa"/>
+            <w:vAlign w:val="center"/>
+          </w:tcPr>
+          <w:p>
+            <w:pPr>
+              <w:pStyle w:val="Legenda"/>
+              <w:keepNext/>
+              <w:spacing w:after="0"/>
+              <w:rPr>
+                <w:b w:val="0"/>
+                <w:color w:val="000000" w:themeColor="text1"/>
+              </w:rPr>
+            </w:pPr>
+            <w:r>
+              <w:rPr>
+                <w:rFonts w:eastAsia="Calibri"/>
+                <w:b w:val="0"/>
+                <w:color w:val="000000" w:themeColor="text1"/>
+              </w:rPr>
+              <w:t>RNF00</w:t>
+            </w:r>
+            <w:r>
+              <w:rPr>
+                <w:rFonts w:eastAsia="Calibri"/>
+                <w:b w:val="0"/>
+                <w:color w:val="000000" w:themeColor="text1"/>
+              </w:rPr>
+              <w:t>8</w:t>
+            </w:r>
+          </w:p>
+        </w:tc>
+        <w:tc>
+          <w:tcPr>
+            <w:tcW w:w="4536" w:type="dxa"/>
+            <w:vAlign w:val="center"/>
+          </w:tcPr>
+          <w:p>
+            <w:pPr>
+              <w:pStyle w:val="Legenda"/>
+              <w:keepNext/>
+              <w:spacing w:after="0"/>
+              <w:jc w:val="left"/>
+              <w:rPr>
+                <w:b w:val="0"/>
+                <w:color w:val="000000" w:themeColor="text1"/>
+              </w:rPr>
+            </w:pPr>
+            <w:r>
+              <w:rPr>
+                <w:b w:val="0"/>
+                <w:color w:val="000000" w:themeColor="text1"/>
+              </w:rPr>
+              <w:t>Necessário ter Internet para efetuar a Compra</w:t>
+            </w:r>
+          </w:p>
+        </w:tc>
+        <w:tc>
+          <w:tcPr>
+            <w:tcW w:w="1701" w:type="dxa"/>
+            <w:vAlign w:val="center"/>
+          </w:tcPr>
+          <w:p>
+            <w:pPr>
+              <w:pStyle w:val="Legenda"/>
+              <w:keepNext/>
+              <w:spacing w:after="0"/>
+              <w:rPr>
+                <w:b w:val="0"/>
+                <w:color w:val="000000" w:themeColor="text1"/>
+              </w:rPr>
+            </w:pPr>
+            <w:r>
+              <w:rPr>
+                <w:b w:val="0"/>
+                <w:color w:val="000000" w:themeColor="text1"/>
+              </w:rPr>
+              <w:t>Disponibilidade</w:t>
+            </w:r>
+          </w:p>
+        </w:tc>
+        <w:tc>
+          <w:tcPr>
+            <w:tcW w:w="1395" w:type="dxa"/>
+            <w:vAlign w:val="center"/>
+          </w:tcPr>
+          <w:p>
+            <w:pPr>
+              <w:pStyle w:val="Legenda"/>
+              <w:keepNext/>
+              <w:spacing w:after="0"/>
+              <w:rPr>
+                <w:b w:val="0"/>
+                <w:color w:val="000000" w:themeColor="text1"/>
+              </w:rPr>
+            </w:pPr>
+            <w:r>
+              <w:rPr>
+                <w:b w:val="0"/>
+                <w:color w:val="000000" w:themeColor="text1"/>
+              </w:rPr>
+              <w:t>Essencial</w:t>
+            </w:r>
+          </w:p>
+        </w:tc>
+      </w:tr>
     </w:tbl>
     <w:p>
       <w:pPr>
@@ -7457,6 +7813,7 @@
         <w:rPr>
           <w:lang w:eastAsia="ar-SA"/>
         </w:rPr>
+        <w:lastRenderedPageBreak/>
         <w:t>Os atores que interagem com o sistema são: o Usuário, API Google, Firebase,</w:t>
       </w:r>
       <w:r>
@@ -7476,20 +7833,103 @@
         <w:rPr>
           <w:lang w:eastAsia="ar-SA"/>
         </w:rPr>
-        <w:lastRenderedPageBreak/>
-        <w:t xml:space="preserve">{Lista </w:t>
-      </w:r>
-      <w:r>
-        <w:rPr>
-          <w:lang w:eastAsia="ar-SA"/>
-        </w:rPr>
-        <w:t>das descrições dos atores</w:t>
-      </w:r>
-      <w:r>
-        <w:rPr>
-          <w:lang w:eastAsia="ar-SA"/>
-        </w:rPr>
-        <w:t>}</w:t>
+        <w:t xml:space="preserve">- </w:t>
+      </w:r>
+      <w:r>
+        <w:rPr>
+          <w:rStyle w:val="LegendaChar"/>
+        </w:rPr>
+        <w:t>Cliente</w:t>
+      </w:r>
+      <w:r>
+        <w:rPr>
+          <w:lang w:eastAsia="ar-SA"/>
+        </w:rPr>
+        <w:t xml:space="preserve">: é </w:t>
+      </w:r>
+      <w:r>
+        <w:rPr>
+          <w:lang w:eastAsia="ar-SA"/>
+        </w:rPr>
+        <w:t>um d</w:t>
+      </w:r>
+      <w:r>
+        <w:rPr>
+          <w:lang w:eastAsia="ar-SA"/>
+        </w:rPr>
+        <w:t>o</w:t>
+      </w:r>
+      <w:r>
+        <w:rPr>
+          <w:lang w:eastAsia="ar-SA"/>
+        </w:rPr>
+        <w:t>s</w:t>
+      </w:r>
+      <w:r>
+        <w:rPr>
+          <w:lang w:eastAsia="ar-SA"/>
+        </w:rPr>
+        <w:t xml:space="preserve"> principa</w:t>
+      </w:r>
+      <w:r>
+        <w:rPr>
+          <w:lang w:eastAsia="ar-SA"/>
+        </w:rPr>
+        <w:t>is</w:t>
+      </w:r>
+      <w:r>
+        <w:rPr>
+          <w:lang w:eastAsia="ar-SA"/>
+        </w:rPr>
+        <w:t xml:space="preserve"> ator</w:t>
+      </w:r>
+      <w:r>
+        <w:rPr>
+          <w:lang w:eastAsia="ar-SA"/>
+        </w:rPr>
+        <w:t>es</w:t>
+      </w:r>
+      <w:r>
+        <w:rPr>
+          <w:lang w:eastAsia="ar-SA"/>
+        </w:rPr>
+        <w:t xml:space="preserve"> do sistema, representa o usuário fina</w:t>
+      </w:r>
+      <w:r>
+        <w:rPr>
+          <w:lang w:eastAsia="ar-SA"/>
+        </w:rPr>
+        <w:t>l</w:t>
+      </w:r>
+      <w:r>
+        <w:rPr>
+          <w:lang w:eastAsia="ar-SA"/>
+        </w:rPr>
+        <w:t xml:space="preserve"> que utiliza</w:t>
+      </w:r>
+      <w:r>
+        <w:rPr>
+          <w:lang w:eastAsia="ar-SA"/>
+        </w:rPr>
+        <w:t xml:space="preserve"> </w:t>
+      </w:r>
+      <w:r>
+        <w:rPr>
+          <w:lang w:eastAsia="ar-SA"/>
+        </w:rPr>
+        <w:t>a aplicação e interagem com ela para realizar suas tarefas</w:t>
+      </w:r>
+      <w:r>
+        <w:rPr>
+          <w:lang w:eastAsia="ar-SA"/>
+        </w:rPr>
+        <w:t xml:space="preserve"> de compra</w:t>
+      </w:r>
+      <w:r>
+        <w:rPr>
+          <w:lang w:eastAsia="ar-SA"/>
+        </w:rPr>
+        <w:t>;</w:t>
       </w:r>
     </w:p>
     <w:p>
@@ -7502,7 +7942,91 @@
         <w:rPr>
           <w:lang w:eastAsia="ar-SA"/>
         </w:rPr>
-        <w:t>A Figura 1 apresenta o caso de uso para a entrada do usuário no sistema.</w:t>
+        <w:t xml:space="preserve">- </w:t>
+      </w:r>
+      <w:r>
+        <w:rPr>
+          <w:rStyle w:val="LegendaChar"/>
+        </w:rPr>
+        <w:t>Vendedor</w:t>
+      </w:r>
+      <w:r>
+        <w:rPr>
+          <w:lang w:eastAsia="ar-SA"/>
+        </w:rPr>
+        <w:t xml:space="preserve">: é </w:t>
+      </w:r>
+      <w:r>
+        <w:rPr>
+          <w:lang w:eastAsia="ar-SA"/>
+        </w:rPr>
+        <w:t>um d</w:t>
+      </w:r>
+      <w:r>
+        <w:rPr>
+          <w:lang w:eastAsia="ar-SA"/>
+        </w:rPr>
+        <w:t>o</w:t>
+      </w:r>
+      <w:r>
+        <w:rPr>
+          <w:lang w:eastAsia="ar-SA"/>
+        </w:rPr>
+        <w:t>s</w:t>
+      </w:r>
+      <w:r>
+        <w:rPr>
+          <w:lang w:eastAsia="ar-SA"/>
+        </w:rPr>
+        <w:t xml:space="preserve"> principa</w:t>
+      </w:r>
+      <w:r>
+        <w:rPr>
+          <w:lang w:eastAsia="ar-SA"/>
+        </w:rPr>
+        <w:t>is</w:t>
+      </w:r>
+      <w:r>
+        <w:rPr>
+          <w:lang w:eastAsia="ar-SA"/>
+        </w:rPr>
+        <w:t xml:space="preserve"> ator</w:t>
+      </w:r>
+      <w:r>
+        <w:rPr>
+          <w:lang w:eastAsia="ar-SA"/>
+        </w:rPr>
+        <w:t>es</w:t>
+      </w:r>
+      <w:r>
+        <w:rPr>
+          <w:lang w:eastAsia="ar-SA"/>
+        </w:rPr>
+        <w:t xml:space="preserve"> do sistema, representa o usuário fina</w:t>
+      </w:r>
+      <w:r>
+        <w:rPr>
+          <w:lang w:eastAsia="ar-SA"/>
+        </w:rPr>
+        <w:t>l</w:t>
+      </w:r>
+      <w:r>
+        <w:rPr>
+          <w:lang w:eastAsia="ar-SA"/>
+        </w:rPr>
+        <w:t xml:space="preserve"> que utiliza a aplicação e interagem com ela para realizar suas tarefas</w:t>
+      </w:r>
+      <w:r>
+        <w:rPr>
+          <w:lang w:eastAsia="ar-SA"/>
+        </w:rPr>
+        <w:t xml:space="preserve"> de venda</w:t>
+      </w:r>
+      <w:r>
+        <w:rPr>
+          <w:lang w:eastAsia="ar-SA"/>
+        </w:rPr>
+        <w:t>;</w:t>
       </w:r>
     </w:p>
     <w:p>
@@ -7511,6 +8035,24 @@
           <w:lang w:eastAsia="ar-SA"/>
         </w:rPr>
       </w:pPr>
+      <w:r>
+        <w:rPr>
+          <w:lang w:eastAsia="ar-SA"/>
+        </w:rPr>
+        <w:t xml:space="preserve">- </w:t>
+      </w:r>
+      <w:r>
+        <w:rPr>
+          <w:rStyle w:val="LegendaChar"/>
+        </w:rPr>
+        <w:t>API do Google</w:t>
+      </w:r>
+      <w:r>
+        <w:rPr>
+          <w:lang w:eastAsia="ar-SA"/>
+        </w:rPr>
+        <w:t>: é um ator externo que fornece a interface de programação de aplicativos para o sistema, permitindo a integração com os serviços da plataforma Google, como a autenticação;</w:t>
+      </w:r>
     </w:p>
     <w:p>
       <w:pPr>
@@ -7518,16 +8060,96 @@
           <w:lang w:eastAsia="ar-SA"/>
         </w:rPr>
       </w:pPr>
-      <w:bookmarkStart w:id="7" w:name="_GoBack"/>
+      <w:r>
+        <w:rPr>
+          <w:lang w:eastAsia="ar-SA"/>
+        </w:rPr>
+        <w:t xml:space="preserve">- </w:t>
+      </w:r>
+      <w:r>
+        <w:rPr>
+          <w:rStyle w:val="LegendaChar"/>
+        </w:rPr>
+        <w:t>Firebase</w:t>
+      </w:r>
+      <w:r>
+        <w:rPr>
+          <w:lang w:eastAsia="ar-SA"/>
+        </w:rPr>
+        <w:t>: é um ator externo que fornece uma plataforma de desenvolvimento de aplicativos móveis e web baseada em nuvem, oferecendo serviços de back-end como armazenamento em nuvem e notificações push para o sistema;</w:t>
+      </w:r>
+    </w:p>
+    <w:p>
+      <w:pPr>
+        <w:rPr>
+          <w:lang w:eastAsia="ar-SA"/>
+        </w:rPr>
+      </w:pPr>
+      <w:r>
+        <w:rPr>
+          <w:lang w:eastAsia="ar-SA"/>
+        </w:rPr>
+        <w:t xml:space="preserve">- </w:t>
+      </w:r>
+      <w:r>
+        <w:rPr>
+          <w:rStyle w:val="LegendaChar"/>
+        </w:rPr>
+        <w:t>API Meus Fiados</w:t>
+      </w:r>
+      <w:r>
+        <w:rPr>
+          <w:lang w:eastAsia="ar-SA"/>
+        </w:rPr>
+        <w:t>: é um ator externo que fornece uma interface de programação de aplicativos para o sistema, permitindo a integração com serviços de fiados, como a sincronização da lista de produtos com QRCode e Pedidos realizados.</w:t>
+      </w:r>
+    </w:p>
+    <w:p>
+      <w:pPr>
+        <w:rPr>
+          <w:lang w:eastAsia="ar-SA"/>
+        </w:rPr>
+      </w:pPr>
+    </w:p>
+    <w:p>
+      <w:pPr>
+        <w:rPr>
+          <w:lang w:eastAsia="ar-SA"/>
+        </w:rPr>
+      </w:pPr>
+      <w:r>
+        <w:rPr>
+          <w:lang w:eastAsia="ar-SA"/>
+        </w:rPr>
+        <w:t xml:space="preserve">A Figura 1 apresenta o caso de uso para </w:t>
+      </w:r>
+      <w:r>
+        <w:rPr>
+          <w:lang w:eastAsia="ar-SA"/>
+        </w:rPr>
+        <w:t xml:space="preserve">os recursos disponíveis para </w:t>
+      </w:r>
+      <w:r>
+        <w:rPr>
+          <w:lang w:eastAsia="ar-SA"/>
+        </w:rPr>
+        <w:t>o usuário no sistema.</w:t>
+      </w:r>
+    </w:p>
+    <w:p>
+      <w:pPr>
+        <w:keepNext/>
+      </w:pPr>
       <w:r>
         <w:rPr>
           <w:noProof/>
         </w:rPr>
+        <w:lastRenderedPageBreak/>
         <w:drawing>
-          <wp:inline distT="0" distB="0" distL="0" distR="0" wp14:anchorId="41223AC1" wp14:editId="499C6AE3">
-            <wp:extent cx="5760085" cy="6191885"/>
-            <wp:effectExtent l="0" t="0" r="0" b="0"/>
-            <wp:docPr id="1" name="Imagem 1"/>
+          <wp:inline distT="0" distB="0" distL="0" distR="0" wp14:anchorId="19ABBB84" wp14:editId="46A54C4C">
+            <wp:extent cx="5760085" cy="4551680"/>
+            <wp:effectExtent l="0" t="0" r="0" b="1270"/>
+            <wp:docPr id="474686583" name="Imagem 1" descr="Diagrama&#10;&#10;Descrição gerada automaticamente"/>
             <wp:cNvGraphicFramePr>
               <a:graphicFrameLocks xmlns:a="http://schemas.openxmlformats.org/drawingml/2006/main" noChangeAspect="1"/>
             </wp:cNvGraphicFramePr>
@@ -7535,7 +8157,7 @@
               <a:graphicData uri="http://schemas.openxmlformats.org/drawingml/2006/picture">
                 <pic:pic xmlns:pic="http://schemas.openxmlformats.org/drawingml/2006/picture">
                   <pic:nvPicPr>
-                    <pic:cNvPr id="1" name=""/>
+                    <pic:cNvPr id="474686583" name="Imagem 1" descr="Diagrama&#10;&#10;Descrição gerada automaticamente"/>
                     <pic:cNvPicPr/>
                   </pic:nvPicPr>
                   <pic:blipFill>
@@ -7547,7 +8169,7 @@
                   <pic:spPr>
                     <a:xfrm>
                       <a:off x="0" y="0"/>
-                      <a:ext cx="5760085" cy="6191885"/>
+                      <a:ext cx="5760085" cy="4551680"/>
                     </a:xfrm>
                     <a:prstGeom prst="rect">
                       <a:avLst/>
@@ -7559,8 +8181,29 @@
           </wp:inline>
         </w:drawing>
       </w:r>
-      <w:bookmarkEnd w:id="7"/>
     </w:p>
+    <w:p>
+      <w:pPr>
+        <w:pStyle w:val="Legenda"/>
+        <w:jc w:val="both"/>
+      </w:pPr>
+      <w:r>
+        <w:t xml:space="preserve">Figura </w:t>
+      </w:r>
+      <w:fldSimple w:instr=" SEQ Figura \* ARABIC ">
+        <w:r>
+          <w:rPr>
+            <w:noProof/>
+          </w:rPr>
+          <w:t>1</w:t>
+        </w:r>
+      </w:fldSimple>
+      <w:r>
+        <w:t xml:space="preserve"> - Diagrama de Caso de Uso do Sistema</w:t>
+      </w:r>
+    </w:p>
+    <w:p/>
+    <w:p/>
     <w:sectPr>
       <w:headerReference w:type="default" r:id="rId10"/>
       <w:pgSz w:w="11906" w:h="16838" w:code="9"/>
@@ -7574,7 +8217,7 @@
 </file>
 
 <file path=word/endnotes.xml><?xml version="1.0" encoding="utf-8"?>
-<w:endnotes xmlns:wpc="http://schemas.microsoft.com/office/word/2010/wordprocessingCanvas" xmlns:cx="http://schemas.microsoft.com/office/drawing/2014/chartex" xmlns:cx1="http://schemas.microsoft.com/office/drawing/2015/9/8/chartex" xmlns:cx2="http://schemas.microsoft.com/office/drawing/2015/10/21/chartex" xmlns:cx3="http://schemas.microsoft.com/office/drawing/2016/5/9/chartex" xmlns:cx4="http://schemas.microsoft.com/office/drawing/2016/5/10/chartex" xmlns:cx5="http://schemas.microsoft.com/office/drawing/2016/5/11/chartex" xmlns:cx6="http://schemas.microsoft.com/office/drawing/2016/5/12/chartex" xmlns:cx7="http://schemas.microsoft.com/office/drawing/2016/5/13/chartex" xmlns:cx8="http://schemas.microsoft.com/office/drawing/2016/5/14/chartex" xmlns:mc="http://schemas.openxmlformats.org/markup-compatibility/2006" xmlns:aink="http://schemas.microsoft.com/office/drawing/2016/ink" xmlns:am3d="http://schemas.microsoft.com/office/drawing/2017/model3d" xmlns:o="urn:schemas-microsoft-com:office:office" xmlns:r="http://schemas.openxmlformats.org/officeDocument/2006/relationships" xmlns:m="http://schemas.openxmlformats.org/officeDocument/2006/math" xmlns:v="urn:schemas-microsoft-com:vml" xmlns:wp14="http://schemas.microsoft.com/office/word/2010/wordprocessingDrawing" xmlns:wp="http://schemas.openxmlformats.org/drawingml/2006/wordprocessingDrawing" xmlns:w10="urn:schemas-microsoft-com:office:word" xmlns:w="http://schemas.openxmlformats.org/wordprocessingml/2006/main" xmlns:w14="http://schemas.microsoft.com/office/word/2010/wordml" xmlns:w15="http://schemas.microsoft.com/office/word/2012/wordml" xmlns:w16cid="http://schemas.microsoft.com/office/word/2016/wordml/cid" xmlns:w16se="http://schemas.microsoft.com/office/word/2015/wordml/symex" xmlns:wpg="http://schemas.microsoft.com/office/word/2010/wordprocessingGroup" xmlns:wpi="http://schemas.microsoft.com/office/word/2010/wordprocessingInk" xmlns:wne="http://schemas.microsoft.com/office/word/2006/wordml" xmlns:wps="http://schemas.microsoft.com/office/word/2010/wordprocessingShape" mc:Ignorable="w14 w15 w16se w16cid wp14">
+<w:endnotes xmlns:wpc="http://schemas.microsoft.com/office/word/2010/wordprocessingCanvas" xmlns:cx="http://schemas.microsoft.com/office/drawing/2014/chartex" xmlns:cx1="http://schemas.microsoft.com/office/drawing/2015/9/8/chartex" xmlns:cx2="http://schemas.microsoft.com/office/drawing/2015/10/21/chartex" xmlns:cx3="http://schemas.microsoft.com/office/drawing/2016/5/9/chartex" xmlns:cx4="http://schemas.microsoft.com/office/drawing/2016/5/10/chartex" xmlns:cx5="http://schemas.microsoft.com/office/drawing/2016/5/11/chartex" xmlns:cx6="http://schemas.microsoft.com/office/drawing/2016/5/12/chartex" xmlns:cx7="http://schemas.microsoft.com/office/drawing/2016/5/13/chartex" xmlns:cx8="http://schemas.microsoft.com/office/drawing/2016/5/14/chartex" xmlns:mc="http://schemas.openxmlformats.org/markup-compatibility/2006" xmlns:aink="http://schemas.microsoft.com/office/drawing/2016/ink" xmlns:am3d="http://schemas.microsoft.com/office/drawing/2017/model3d" xmlns:o="urn:schemas-microsoft-com:office:office" xmlns:oel="http://schemas.microsoft.com/office/2019/extlst" xmlns:r="http://schemas.openxmlformats.org/officeDocument/2006/relationships" xmlns:m="http://schemas.openxmlformats.org/officeDocument/2006/math" xmlns:v="urn:schemas-microsoft-com:vml" xmlns:wp14="http://schemas.microsoft.com/office/word/2010/wordprocessingDrawing" xmlns:wp="http://schemas.openxmlformats.org/drawingml/2006/wordprocessingDrawing" xmlns:w10="urn:schemas-microsoft-com:office:word" xmlns:w="http://schemas.openxmlformats.org/wordprocessingml/2006/main" xmlns:w14="http://schemas.microsoft.com/office/word/2010/wordml" xmlns:w15="http://schemas.microsoft.com/office/word/2012/wordml" xmlns:w16cex="http://schemas.microsoft.com/office/word/2018/wordml/cex" xmlns:w16cid="http://schemas.microsoft.com/office/word/2016/wordml/cid" xmlns:w16="http://schemas.microsoft.com/office/word/2018/wordml" xmlns:w16du="http://schemas.microsoft.com/office/word/2023/wordml/word16du" xmlns:w16sdtdh="http://schemas.microsoft.com/office/word/2020/wordml/sdtdatahash" xmlns:w16se="http://schemas.microsoft.com/office/word/2015/wordml/symex" xmlns:wpg="http://schemas.microsoft.com/office/word/2010/wordprocessingGroup" xmlns:wpi="http://schemas.microsoft.com/office/word/2010/wordprocessingInk" xmlns:wne="http://schemas.microsoft.com/office/word/2006/wordml" xmlns:wps="http://schemas.microsoft.com/office/word/2010/wordprocessingShape" mc:Ignorable="w14 w15 w16se w16cid w16 w16cex w16sdtdh wp14">
   <w:endnote w:type="separator" w:id="-1">
     <w:p>
       <w:pPr>
@@ -7599,7 +8242,7 @@
 </file>
 
 <file path=word/footnotes.xml><?xml version="1.0" encoding="utf-8"?>
-<w:footnotes xmlns:wpc="http://schemas.microsoft.com/office/word/2010/wordprocessingCanvas" xmlns:cx="http://schemas.microsoft.com/office/drawing/2014/chartex" xmlns:cx1="http://schemas.microsoft.com/office/drawing/2015/9/8/chartex" xmlns:cx2="http://schemas.microsoft.com/office/drawing/2015/10/21/chartex" xmlns:cx3="http://schemas.microsoft.com/office/drawing/2016/5/9/chartex" xmlns:cx4="http://schemas.microsoft.com/office/drawing/2016/5/10/chartex" xmlns:cx5="http://schemas.microsoft.com/office/drawing/2016/5/11/chartex" xmlns:cx6="http://schemas.microsoft.com/office/drawing/2016/5/12/chartex" xmlns:cx7="http://schemas.microsoft.com/office/drawing/2016/5/13/chartex" xmlns:cx8="http://schemas.microsoft.com/office/drawing/2016/5/14/chartex" xmlns:mc="http://schemas.openxmlformats.org/markup-compatibility/2006" xmlns:aink="http://schemas.microsoft.com/office/drawing/2016/ink" xmlns:am3d="http://schemas.microsoft.com/office/drawing/2017/model3d" xmlns:o="urn:schemas-microsoft-com:office:office" xmlns:r="http://schemas.openxmlformats.org/officeDocument/2006/relationships" xmlns:m="http://schemas.openxmlformats.org/officeDocument/2006/math" xmlns:v="urn:schemas-microsoft-com:vml" xmlns:wp14="http://schemas.microsoft.com/office/word/2010/wordprocessingDrawing" xmlns:wp="http://schemas.openxmlformats.org/drawingml/2006/wordprocessingDrawing" xmlns:w10="urn:schemas-microsoft-com:office:word" xmlns:w="http://schemas.openxmlformats.org/wordprocessingml/2006/main" xmlns:w14="http://schemas.microsoft.com/office/word/2010/wordml" xmlns:w15="http://schemas.microsoft.com/office/word/2012/wordml" xmlns:w16cid="http://schemas.microsoft.com/office/word/2016/wordml/cid" xmlns:w16se="http://schemas.microsoft.com/office/word/2015/wordml/symex" xmlns:wpg="http://schemas.microsoft.com/office/word/2010/wordprocessingGroup" xmlns:wpi="http://schemas.microsoft.com/office/word/2010/wordprocessingInk" xmlns:wne="http://schemas.microsoft.com/office/word/2006/wordml" xmlns:wps="http://schemas.microsoft.com/office/word/2010/wordprocessingShape" mc:Ignorable="w14 w15 w16se w16cid wp14">
+<w:footnotes xmlns:wpc="http://schemas.microsoft.com/office/word/2010/wordprocessingCanvas" xmlns:cx="http://schemas.microsoft.com/office/drawing/2014/chartex" xmlns:cx1="http://schemas.microsoft.com/office/drawing/2015/9/8/chartex" xmlns:cx2="http://schemas.microsoft.com/office/drawing/2015/10/21/chartex" xmlns:cx3="http://schemas.microsoft.com/office/drawing/2016/5/9/chartex" xmlns:cx4="http://schemas.microsoft.com/office/drawing/2016/5/10/chartex" xmlns:cx5="http://schemas.microsoft.com/office/drawing/2016/5/11/chartex" xmlns:cx6="http://schemas.microsoft.com/office/drawing/2016/5/12/chartex" xmlns:cx7="http://schemas.microsoft.com/office/drawing/2016/5/13/chartex" xmlns:cx8="http://schemas.microsoft.com/office/drawing/2016/5/14/chartex" xmlns:mc="http://schemas.openxmlformats.org/markup-compatibility/2006" xmlns:aink="http://schemas.microsoft.com/office/drawing/2016/ink" xmlns:am3d="http://schemas.microsoft.com/office/drawing/2017/model3d" xmlns:o="urn:schemas-microsoft-com:office:office" xmlns:oel="http://schemas.microsoft.com/office/2019/extlst" xmlns:r="http://schemas.openxmlformats.org/officeDocument/2006/relationships" xmlns:m="http://schemas.openxmlformats.org/officeDocument/2006/math" xmlns:v="urn:schemas-microsoft-com:vml" xmlns:wp14="http://schemas.microsoft.com/office/word/2010/wordprocessingDrawing" xmlns:wp="http://schemas.openxmlformats.org/drawingml/2006/wordprocessingDrawing" xmlns:w10="urn:schemas-microsoft-com:office:word" xmlns:w="http://schemas.openxmlformats.org/wordprocessingml/2006/main" xmlns:w14="http://schemas.microsoft.com/office/word/2010/wordml" xmlns:w15="http://schemas.microsoft.com/office/word/2012/wordml" xmlns:w16cex="http://schemas.microsoft.com/office/word/2018/wordml/cex" xmlns:w16cid="http://schemas.microsoft.com/office/word/2016/wordml/cid" xmlns:w16="http://schemas.microsoft.com/office/word/2018/wordml" xmlns:w16du="http://schemas.microsoft.com/office/word/2023/wordml/word16du" xmlns:w16sdtdh="http://schemas.microsoft.com/office/word/2020/wordml/sdtdatahash" xmlns:w16se="http://schemas.microsoft.com/office/word/2015/wordml/symex" xmlns:wpg="http://schemas.microsoft.com/office/word/2010/wordprocessingGroup" xmlns:wpi="http://schemas.microsoft.com/office/word/2010/wordprocessingInk" xmlns:wne="http://schemas.microsoft.com/office/word/2006/wordml" xmlns:wps="http://schemas.microsoft.com/office/word/2010/wordprocessingShape" mc:Ignorable="w14 w15 w16se w16cid w16 w16cex w16sdtdh wp14">
   <w:footnote w:type="separator" w:id="-1">
     <w:p>
       <w:pPr>
@@ -7624,7 +8267,7 @@
 </file>
 
 <file path=word/header1.xml><?xml version="1.0" encoding="utf-8"?>
-<w:hdr xmlns:wpc="http://schemas.microsoft.com/office/word/2010/wordprocessingCanvas" xmlns:cx="http://schemas.microsoft.com/office/drawing/2014/chartex" xmlns:cx1="http://schemas.microsoft.com/office/drawing/2015/9/8/chartex" xmlns:cx2="http://schemas.microsoft.com/office/drawing/2015/10/21/chartex" xmlns:cx3="http://schemas.microsoft.com/office/drawing/2016/5/9/chartex" xmlns:cx4="http://schemas.microsoft.com/office/drawing/2016/5/10/chartex" xmlns:cx5="http://schemas.microsoft.com/office/drawing/2016/5/11/chartex" xmlns:cx6="http://schemas.microsoft.com/office/drawing/2016/5/12/chartex" xmlns:cx7="http://schemas.microsoft.com/office/drawing/2016/5/13/chartex" xmlns:cx8="http://schemas.microsoft.com/office/drawing/2016/5/14/chartex" xmlns:mc="http://schemas.openxmlformats.org/markup-compatibility/2006" xmlns:aink="http://schemas.microsoft.com/office/drawing/2016/ink" xmlns:am3d="http://schemas.microsoft.com/office/drawing/2017/model3d" xmlns:o="urn:schemas-microsoft-com:office:office" xmlns:r="http://schemas.openxmlformats.org/officeDocument/2006/relationships" xmlns:m="http://schemas.openxmlformats.org/officeDocument/2006/math" xmlns:v="urn:schemas-microsoft-com:vml" xmlns:wp14="http://schemas.microsoft.com/office/word/2010/wordprocessingDrawing" xmlns:wp="http://schemas.openxmlformats.org/drawingml/2006/wordprocessingDrawing" xmlns:w10="urn:schemas-microsoft-com:office:word" xmlns:w="http://schemas.openxmlformats.org/wordprocessingml/2006/main" xmlns:w14="http://schemas.microsoft.com/office/word/2010/wordml" xmlns:w15="http://schemas.microsoft.com/office/word/2012/wordml" xmlns:w16cid="http://schemas.microsoft.com/office/word/2016/wordml/cid" xmlns:w16se="http://schemas.microsoft.com/office/word/2015/wordml/symex" xmlns:wpg="http://schemas.microsoft.com/office/word/2010/wordprocessingGroup" xmlns:wpi="http://schemas.microsoft.com/office/word/2010/wordprocessingInk" xmlns:wne="http://schemas.microsoft.com/office/word/2006/wordml" xmlns:wps="http://schemas.microsoft.com/office/word/2010/wordprocessingShape" mc:Ignorable="w14 w15 w16se w16cid wp14">
+<w:hdr xmlns:wpc="http://schemas.microsoft.com/office/word/2010/wordprocessingCanvas" xmlns:cx="http://schemas.microsoft.com/office/drawing/2014/chartex" xmlns:cx1="http://schemas.microsoft.com/office/drawing/2015/9/8/chartex" xmlns:cx2="http://schemas.microsoft.com/office/drawing/2015/10/21/chartex" xmlns:cx3="http://schemas.microsoft.com/office/drawing/2016/5/9/chartex" xmlns:cx4="http://schemas.microsoft.com/office/drawing/2016/5/10/chartex" xmlns:cx5="http://schemas.microsoft.com/office/drawing/2016/5/11/chartex" xmlns:cx6="http://schemas.microsoft.com/office/drawing/2016/5/12/chartex" xmlns:cx7="http://schemas.microsoft.com/office/drawing/2016/5/13/chartex" xmlns:cx8="http://schemas.microsoft.com/office/drawing/2016/5/14/chartex" xmlns:mc="http://schemas.openxmlformats.org/markup-compatibility/2006" xmlns:aink="http://schemas.microsoft.com/office/drawing/2016/ink" xmlns:am3d="http://schemas.microsoft.com/office/drawing/2017/model3d" xmlns:o="urn:schemas-microsoft-com:office:office" xmlns:oel="http://schemas.microsoft.com/office/2019/extlst" xmlns:r="http://schemas.openxmlformats.org/officeDocument/2006/relationships" xmlns:m="http://schemas.openxmlformats.org/officeDocument/2006/math" xmlns:v="urn:schemas-microsoft-com:vml" xmlns:wp14="http://schemas.microsoft.com/office/word/2010/wordprocessingDrawing" xmlns:wp="http://schemas.openxmlformats.org/drawingml/2006/wordprocessingDrawing" xmlns:w10="urn:schemas-microsoft-com:office:word" xmlns:w="http://schemas.openxmlformats.org/wordprocessingml/2006/main" xmlns:w14="http://schemas.microsoft.com/office/word/2010/wordml" xmlns:w15="http://schemas.microsoft.com/office/word/2012/wordml" xmlns:w16cex="http://schemas.microsoft.com/office/word/2018/wordml/cex" xmlns:w16cid="http://schemas.microsoft.com/office/word/2016/wordml/cid" xmlns:w16="http://schemas.microsoft.com/office/word/2018/wordml" xmlns:w16du="http://schemas.microsoft.com/office/word/2023/wordml/word16du" xmlns:w16sdtdh="http://schemas.microsoft.com/office/word/2020/wordml/sdtdatahash" xmlns:w16se="http://schemas.microsoft.com/office/word/2015/wordml/symex" xmlns:wpg="http://schemas.microsoft.com/office/word/2010/wordprocessingGroup" xmlns:wpi="http://schemas.microsoft.com/office/word/2010/wordprocessingInk" xmlns:wne="http://schemas.microsoft.com/office/word/2006/wordml" xmlns:wps="http://schemas.microsoft.com/office/word/2010/wordprocessingShape" mc:Ignorable="w14 w15 w16se w16cid w16 w16cex w16sdtdh wp14">
   <w:sdt>
     <w:sdtPr>
       <w:id w:val="2078936744"/>
@@ -7633,7 +8276,6 @@
         <w:docPartUnique/>
       </w:docPartObj>
     </w:sdtPr>
-    <w:sdtEndPr/>
     <w:sdtContent>
       <w:p>
         <w:pPr>
@@ -7670,7 +8312,7 @@
 </file>
 
 <file path=word/numbering.xml><?xml version="1.0" encoding="utf-8"?>
-<w:numbering xmlns:wpc="http://schemas.microsoft.com/office/word/2010/wordprocessingCanvas" xmlns:cx="http://schemas.microsoft.com/office/drawing/2014/chartex" xmlns:cx1="http://schemas.microsoft.com/office/drawing/2015/9/8/chartex" xmlns:cx2="http://schemas.microsoft.com/office/drawing/2015/10/21/chartex" xmlns:cx3="http://schemas.microsoft.com/office/drawing/2016/5/9/chartex" xmlns:cx4="http://schemas.microsoft.com/office/drawing/2016/5/10/chartex" xmlns:cx5="http://schemas.microsoft.com/office/drawing/2016/5/11/chartex" xmlns:cx6="http://schemas.microsoft.com/office/drawing/2016/5/12/chartex" xmlns:cx7="http://schemas.microsoft.com/office/drawing/2016/5/13/chartex" xmlns:cx8="http://schemas.microsoft.com/office/drawing/2016/5/14/chartex" xmlns:mc="http://schemas.openxmlformats.org/markup-compatibility/2006" xmlns:aink="http://schemas.microsoft.com/office/drawing/2016/ink" xmlns:am3d="http://schemas.microsoft.com/office/drawing/2017/model3d" xmlns:o="urn:schemas-microsoft-com:office:office" xmlns:r="http://schemas.openxmlformats.org/officeDocument/2006/relationships" xmlns:m="http://schemas.openxmlformats.org/officeDocument/2006/math" xmlns:v="urn:schemas-microsoft-com:vml" xmlns:wp14="http://schemas.microsoft.com/office/word/2010/wordprocessingDrawing" xmlns:wp="http://schemas.openxmlformats.org/drawingml/2006/wordprocessingDrawing" xmlns:w10="urn:schemas-microsoft-com:office:word" xmlns:w="http://schemas.openxmlformats.org/wordprocessingml/2006/main" xmlns:w14="http://schemas.microsoft.com/office/word/2010/wordml" xmlns:w15="http://schemas.microsoft.com/office/word/2012/wordml" xmlns:w16cid="http://schemas.microsoft.com/office/word/2016/wordml/cid" xmlns:w16se="http://schemas.microsoft.com/office/word/2015/wordml/symex" xmlns:wpg="http://schemas.microsoft.com/office/word/2010/wordprocessingGroup" xmlns:wpi="http://schemas.microsoft.com/office/word/2010/wordprocessingInk" xmlns:wne="http://schemas.microsoft.com/office/word/2006/wordml" xmlns:wps="http://schemas.microsoft.com/office/word/2010/wordprocessingShape" mc:Ignorable="w14 w15 w16se w16cid wp14">
+<w:numbering xmlns:wpc="http://schemas.microsoft.com/office/word/2010/wordprocessingCanvas" xmlns:cx="http://schemas.microsoft.com/office/drawing/2014/chartex" xmlns:cx1="http://schemas.microsoft.com/office/drawing/2015/9/8/chartex" xmlns:cx2="http://schemas.microsoft.com/office/drawing/2015/10/21/chartex" xmlns:cx3="http://schemas.microsoft.com/office/drawing/2016/5/9/chartex" xmlns:cx4="http://schemas.microsoft.com/office/drawing/2016/5/10/chartex" xmlns:cx5="http://schemas.microsoft.com/office/drawing/2016/5/11/chartex" xmlns:cx6="http://schemas.microsoft.com/office/drawing/2016/5/12/chartex" xmlns:cx7="http://schemas.microsoft.com/office/drawing/2016/5/13/chartex" xmlns:cx8="http://schemas.microsoft.com/office/drawing/2016/5/14/chartex" xmlns:mc="http://schemas.openxmlformats.org/markup-compatibility/2006" xmlns:aink="http://schemas.microsoft.com/office/drawing/2016/ink" xmlns:am3d="http://schemas.microsoft.com/office/drawing/2017/model3d" xmlns:o="urn:schemas-microsoft-com:office:office" xmlns:oel="http://schemas.microsoft.com/office/2019/extlst" xmlns:r="http://schemas.openxmlformats.org/officeDocument/2006/relationships" xmlns:m="http://schemas.openxmlformats.org/officeDocument/2006/math" xmlns:v="urn:schemas-microsoft-com:vml" xmlns:wp14="http://schemas.microsoft.com/office/word/2010/wordprocessingDrawing" xmlns:wp="http://schemas.openxmlformats.org/drawingml/2006/wordprocessingDrawing" xmlns:w10="urn:schemas-microsoft-com:office:word" xmlns:w="http://schemas.openxmlformats.org/wordprocessingml/2006/main" xmlns:w14="http://schemas.microsoft.com/office/word/2010/wordml" xmlns:w15="http://schemas.microsoft.com/office/word/2012/wordml" xmlns:w16cex="http://schemas.microsoft.com/office/word/2018/wordml/cex" xmlns:w16cid="http://schemas.microsoft.com/office/word/2016/wordml/cid" xmlns:w16="http://schemas.microsoft.com/office/word/2018/wordml" xmlns:w16du="http://schemas.microsoft.com/office/word/2023/wordml/word16du" xmlns:w16sdtdh="http://schemas.microsoft.com/office/word/2020/wordml/sdtdatahash" xmlns:w16se="http://schemas.microsoft.com/office/word/2015/wordml/symex" xmlns:wpg="http://schemas.microsoft.com/office/word/2010/wordprocessingGroup" xmlns:wpi="http://schemas.microsoft.com/office/word/2010/wordprocessingInk" xmlns:wne="http://schemas.microsoft.com/office/word/2006/wordml" xmlns:wps="http://schemas.microsoft.com/office/word/2010/wordprocessingShape" mc:Ignorable="w14 w15 w16se w16cid w16 w16cex w16sdtdh wp14">
   <w:abstractNum w:abstractNumId="0" w15:restartNumberingAfterBreak="0">
     <w:nsid w:val="06C015DD"/>
     <w:multiLevelType w:val="multilevel"/>
@@ -11627,115 +12269,115 @@
       </w:pPr>
     </w:lvl>
   </w:abstractNum>
-  <w:num w:numId="1">
+  <w:num w:numId="1" w16cid:durableId="490294532">
     <w:abstractNumId w:val="30"/>
   </w:num>
-  <w:num w:numId="2">
+  <w:num w:numId="2" w16cid:durableId="1574270123">
     <w:abstractNumId w:val="24"/>
   </w:num>
-  <w:num w:numId="3">
+  <w:num w:numId="3" w16cid:durableId="1243368438">
     <w:abstractNumId w:val="8"/>
   </w:num>
-  <w:num w:numId="4">
+  <w:num w:numId="4" w16cid:durableId="307053083">
     <w:abstractNumId w:val="18"/>
   </w:num>
-  <w:num w:numId="5">
+  <w:num w:numId="5" w16cid:durableId="1613172530">
     <w:abstractNumId w:val="1"/>
   </w:num>
-  <w:num w:numId="6">
+  <w:num w:numId="6" w16cid:durableId="1013535917">
     <w:abstractNumId w:val="27"/>
   </w:num>
-  <w:num w:numId="7">
+  <w:num w:numId="7" w16cid:durableId="1829133746">
     <w:abstractNumId w:val="13"/>
   </w:num>
-  <w:num w:numId="8">
+  <w:num w:numId="8" w16cid:durableId="1611275087">
     <w:abstractNumId w:val="19"/>
   </w:num>
-  <w:num w:numId="9">
+  <w:num w:numId="9" w16cid:durableId="1434934228">
     <w:abstractNumId w:val="3"/>
   </w:num>
-  <w:num w:numId="10">
+  <w:num w:numId="10" w16cid:durableId="875626735">
     <w:abstractNumId w:val="21"/>
   </w:num>
-  <w:num w:numId="11">
+  <w:num w:numId="11" w16cid:durableId="1630863521">
     <w:abstractNumId w:val="32"/>
   </w:num>
-  <w:num w:numId="12">
+  <w:num w:numId="12" w16cid:durableId="2077899993">
     <w:abstractNumId w:val="22"/>
   </w:num>
-  <w:num w:numId="13">
+  <w:num w:numId="13" w16cid:durableId="820192276">
     <w:abstractNumId w:val="7"/>
   </w:num>
-  <w:num w:numId="14">
+  <w:num w:numId="14" w16cid:durableId="363790914">
     <w:abstractNumId w:val="31"/>
   </w:num>
-  <w:num w:numId="15">
+  <w:num w:numId="15" w16cid:durableId="552304339">
     <w:abstractNumId w:val="29"/>
   </w:num>
-  <w:num w:numId="16">
+  <w:num w:numId="16" w16cid:durableId="1054239198">
     <w:abstractNumId w:val="10"/>
   </w:num>
-  <w:num w:numId="17">
+  <w:num w:numId="17" w16cid:durableId="16783475">
     <w:abstractNumId w:val="6"/>
   </w:num>
-  <w:num w:numId="18">
+  <w:num w:numId="18" w16cid:durableId="1360621398">
     <w:abstractNumId w:val="34"/>
   </w:num>
-  <w:num w:numId="19">
+  <w:num w:numId="19" w16cid:durableId="2018116382">
     <w:abstractNumId w:val="5"/>
   </w:num>
-  <w:num w:numId="20">
+  <w:num w:numId="20" w16cid:durableId="943149405">
     <w:abstractNumId w:val="17"/>
   </w:num>
-  <w:num w:numId="21">
+  <w:num w:numId="21" w16cid:durableId="2124684041">
     <w:abstractNumId w:val="35"/>
   </w:num>
-  <w:num w:numId="22">
+  <w:num w:numId="22" w16cid:durableId="159388835">
     <w:abstractNumId w:val="14"/>
   </w:num>
-  <w:num w:numId="23">
+  <w:num w:numId="23" w16cid:durableId="1355350330">
     <w:abstractNumId w:val="0"/>
   </w:num>
-  <w:num w:numId="24">
+  <w:num w:numId="24" w16cid:durableId="929004292">
     <w:abstractNumId w:val="36"/>
   </w:num>
-  <w:num w:numId="25">
+  <w:num w:numId="25" w16cid:durableId="723410113">
     <w:abstractNumId w:val="23"/>
   </w:num>
-  <w:num w:numId="26">
+  <w:num w:numId="26" w16cid:durableId="596792691">
     <w:abstractNumId w:val="16"/>
   </w:num>
-  <w:num w:numId="27">
+  <w:num w:numId="27" w16cid:durableId="176889516">
     <w:abstractNumId w:val="11"/>
   </w:num>
-  <w:num w:numId="28">
+  <w:num w:numId="28" w16cid:durableId="581960662">
     <w:abstractNumId w:val="4"/>
   </w:num>
-  <w:num w:numId="29">
+  <w:num w:numId="29" w16cid:durableId="987631483">
     <w:abstractNumId w:val="9"/>
   </w:num>
-  <w:num w:numId="30">
+  <w:num w:numId="30" w16cid:durableId="798576660">
     <w:abstractNumId w:val="26"/>
   </w:num>
-  <w:num w:numId="31">
+  <w:num w:numId="31" w16cid:durableId="1255744754">
     <w:abstractNumId w:val="25"/>
   </w:num>
-  <w:num w:numId="32">
+  <w:num w:numId="32" w16cid:durableId="1433430501">
     <w:abstractNumId w:val="20"/>
   </w:num>
-  <w:num w:numId="33">
+  <w:num w:numId="33" w16cid:durableId="1529490273">
     <w:abstractNumId w:val="12"/>
   </w:num>
-  <w:num w:numId="34">
+  <w:num w:numId="34" w16cid:durableId="1110854122">
     <w:abstractNumId w:val="33"/>
   </w:num>
-  <w:num w:numId="35">
+  <w:num w:numId="35" w16cid:durableId="247202599">
     <w:abstractNumId w:val="15"/>
   </w:num>
-  <w:num w:numId="36">
+  <w:num w:numId="36" w16cid:durableId="1921526887">
     <w:abstractNumId w:val="2"/>
   </w:num>
-  <w:num w:numId="37">
+  <w:num w:numId="37" w16cid:durableId="1635796868">
     <w:abstractNumId w:val="28"/>
   </w:num>
   <w:numIdMacAtCleanup w:val="16"/>
@@ -11743,7 +12385,7 @@
 </file>
 
 <file path=word/styles.xml><?xml version="1.0" encoding="utf-8"?>
-<w:styles xmlns:mc="http://schemas.openxmlformats.org/markup-compatibility/2006" xmlns:r="http://schemas.openxmlformats.org/officeDocument/2006/relationships" xmlns:w="http://schemas.openxmlformats.org/wordprocessingml/2006/main" xmlns:w14="http://schemas.microsoft.com/office/word/2010/wordml" xmlns:w15="http://schemas.microsoft.com/office/word/2012/wordml" xmlns:w16cid="http://schemas.microsoft.com/office/word/2016/wordml/cid" xmlns:w16se="http://schemas.microsoft.com/office/word/2015/wordml/symex" mc:Ignorable="w14 w15 w16se w16cid">
+<w:styles xmlns:mc="http://schemas.openxmlformats.org/markup-compatibility/2006" xmlns:r="http://schemas.openxmlformats.org/officeDocument/2006/relationships" xmlns:w="http://schemas.openxmlformats.org/wordprocessingml/2006/main" xmlns:w14="http://schemas.microsoft.com/office/word/2010/wordml" xmlns:w15="http://schemas.microsoft.com/office/word/2012/wordml" xmlns:w16cex="http://schemas.microsoft.com/office/word/2018/wordml/cex" xmlns:w16cid="http://schemas.microsoft.com/office/word/2016/wordml/cid" xmlns:w16="http://schemas.microsoft.com/office/word/2018/wordml" xmlns:w16sdtdh="http://schemas.microsoft.com/office/word/2020/wordml/sdtdatahash" xmlns:w16se="http://schemas.microsoft.com/office/word/2015/wordml/symex" mc:Ignorable="w14 w15 w16se w16cid w16 w16cex w16sdtdh">
   <w:docDefaults>
     <w:rPrDefault>
       <w:rPr>
@@ -11753,7 +12395,7 @@
     </w:rPrDefault>
     <w:pPrDefault/>
   </w:docDefaults>
-  <w:latentStyles w:defLockedState="0" w:defUIPriority="99" w:defSemiHidden="0" w:defUnhideWhenUsed="0" w:defQFormat="0" w:count="375">
+  <w:latentStyles w:defLockedState="0" w:defUIPriority="99" w:defSemiHidden="0" w:defUnhideWhenUsed="0" w:defQFormat="0" w:count="376">
     <w:lsdException w:name="Normal" w:uiPriority="0"/>
     <w:lsdException w:name="heading 1" w:uiPriority="9"/>
     <w:lsdException w:name="heading 2" w:semiHidden="1" w:uiPriority="0" w:unhideWhenUsed="1" w:qFormat="1"/>
@@ -11859,7 +12501,6 @@
     <w:lsdException w:name="HTML Sample" w:semiHidden="1" w:unhideWhenUsed="1"/>
     <w:lsdException w:name="HTML Typewriter" w:semiHidden="1" w:unhideWhenUsed="1"/>
     <w:lsdException w:name="HTML Variable" w:semiHidden="1" w:unhideWhenUsed="1"/>
-    <w:lsdException w:name="Normal Table" w:semiHidden="1" w:unhideWhenUsed="1"/>
     <w:lsdException w:name="annotation subject" w:semiHidden="1" w:unhideWhenUsed="1"/>
     <w:lsdException w:name="No List" w:semiHidden="1" w:unhideWhenUsed="1"/>
     <w:lsdException w:name="Outline List 1" w:semiHidden="1" w:unhideWhenUsed="1"/>
@@ -11906,10 +12547,8 @@
     <w:lsdException w:name="Table Subtle 2" w:semiHidden="1" w:unhideWhenUsed="1"/>
     <w:lsdException w:name="Table Web 1" w:semiHidden="1" w:unhideWhenUsed="1"/>
     <w:lsdException w:name="Table Web 2" w:semiHidden="1" w:unhideWhenUsed="1"/>
-    <w:lsdException w:name="Table Web 3" w:semiHidden="1" w:unhideWhenUsed="1"/>
     <w:lsdException w:name="Balloon Text" w:semiHidden="1" w:unhideWhenUsed="1"/>
     <w:lsdException w:name="Table Grid" w:uiPriority="39"/>
-    <w:lsdException w:name="Table Theme" w:semiHidden="1" w:unhideWhenUsed="1"/>
     <w:lsdException w:name="Placeholder Text" w:semiHidden="1"/>
     <w:lsdException w:name="No Spacing" w:uiPriority="1"/>
     <w:lsdException w:name="Light Shading" w:uiPriority="60"/>
@@ -12129,6 +12768,7 @@
     <w:lsdException w:name="Smart Hyperlink" w:semiHidden="1" w:unhideWhenUsed="1"/>
     <w:lsdException w:name="Hashtag" w:semiHidden="1" w:unhideWhenUsed="1"/>
     <w:lsdException w:name="Unresolved Mention" w:semiHidden="1" w:unhideWhenUsed="1"/>
+    <w:lsdException w:name="Smart Link" w:semiHidden="1" w:unhideWhenUsed="1"/>
   </w:latentStyles>
   <w:style w:type="paragraph" w:default="1" w:styleId="Normal">
     <w:name w:val="Normal"/>

</xml_diff>

<commit_message>
add: alteração projeto mobile
</commit_message>
<xml_diff>
--- a/Projeto Mobile.docx
+++ b/Projeto Mobile.docx
@@ -1035,7 +1035,31 @@
         <w:rPr>
           <w:color w:val="000000" w:themeColor="text1"/>
         </w:rPr>
-        <w:t>alguns setores como serviços de alimentação, varejistas, prestadores de serviços e a comunidade em geral que disponha de um catálogo. O aplicativo terá dois ambientes, um para o fornecedor dos produtos ou serviços e outra para o cliente marcar o produto desejado ou comprado. No ambiente do fornecedor, ele poderá cadastrar clientes, gerenciar contas, verificar os saldos etc. No ambiente do cliente, ele poderá escanear um QR</w:t>
+        <w:t xml:space="preserve">alguns setores como serviços de alimentação, varejistas, prestadores de serviços e a comunidade em geral que disponha de um catálogo. O aplicativo terá dois ambientes, um para o </w:t>
+      </w:r>
+      <w:r>
+        <w:rPr>
+          <w:color w:val="000000" w:themeColor="text1"/>
+        </w:rPr>
+        <w:t>vendedor</w:t>
+      </w:r>
+      <w:r>
+        <w:rPr>
+          <w:color w:val="000000" w:themeColor="text1"/>
+        </w:rPr>
+        <w:t xml:space="preserve"> dos produtos ou serviços e outra para o cliente marcar o produto desejado ou comprado. No ambiente do </w:t>
+      </w:r>
+      <w:r>
+        <w:rPr>
+          <w:color w:val="000000" w:themeColor="text1"/>
+        </w:rPr>
+        <w:t>vendedor</w:t>
+      </w:r>
+      <w:r>
+        <w:rPr>
+          <w:color w:val="000000" w:themeColor="text1"/>
+        </w:rPr>
+        <w:t>, ele poderá cadastrar clientes, gerenciar contas, verificar os saldos etc. No ambiente do cliente, ele poderá escanear um QR</w:t>
       </w:r>
       <w:r>
         <w:rPr>
@@ -1281,7 +1305,21 @@
           <w:color w:val="000000" w:themeColor="text1"/>
           <w:lang w:eastAsia="ar-SA"/>
         </w:rPr>
-        <w:t>Com a evolução da tecnologia e a popularização dos smartphones, tornou-se possível gerenciar as transações financeiras de uma forma muito mais simples e eficiente. Uma das possibilidades é o uso de aplicativos de gerenciamento de finanças pessoais, mas e se pudéssemos aplicar essa mesma tecnologia para gerenciar as vendas e compras informais que as pessoas fazem com seus amigos? É nesse contexto que surge a ideia deste projeto: um aplicativo para gerenciamento de vendas em fiado de maneira rápida, simples e intuitiva, que pode ser usado tanto pelo fornecedor quanto pelo cliente.</w:t>
+        <w:t xml:space="preserve">Com a evolução da tecnologia e a popularização dos smartphones, tornou-se possível gerenciar as transações financeiras de uma forma muito mais simples e eficiente. Uma das possibilidades é o uso de aplicativos de gerenciamento de finanças pessoais, mas e se pudéssemos aplicar essa mesma tecnologia para gerenciar as vendas e compras informais que as pessoas fazem com seus amigos? É nesse contexto que surge a ideia deste projeto: um aplicativo para gerenciamento de vendas em fiado de maneira rápida, simples e intuitiva, que pode ser usado tanto pelo </w:t>
+      </w:r>
+      <w:r>
+        <w:rPr>
+          <w:color w:val="000000" w:themeColor="text1"/>
+          <w:lang w:eastAsia="ar-SA"/>
+        </w:rPr>
+        <w:t>vendedor</w:t>
+      </w:r>
+      <w:r>
+        <w:rPr>
+          <w:color w:val="000000" w:themeColor="text1"/>
+          <w:lang w:eastAsia="ar-SA"/>
+        </w:rPr>
+        <w:t xml:space="preserve"> quanto pelo cliente.</w:t>
       </w:r>
     </w:p>
     <w:p>
@@ -2081,7 +2119,17 @@
                 <w:szCs w:val="20"/>
                 <w:lang w:eastAsia="ar-SA"/>
               </w:rPr>
-              <w:t>Ambiente para o Fornecedor</w:t>
+              <w:t xml:space="preserve">Ambiente para o </w:t>
+            </w:r>
+            <w:r>
+              <w:rPr>
+                <w:rFonts w:eastAsia="Calibri"/>
+                <w:color w:val="000000" w:themeColor="text1"/>
+                <w:sz w:val="20"/>
+                <w:szCs w:val="20"/>
+                <w:lang w:eastAsia="ar-SA"/>
+              </w:rPr>
+              <w:t>Vendedor</w:t>
             </w:r>
           </w:p>
         </w:tc>
@@ -5352,7 +5400,7 @@
                 <w:b w:val="0"/>
                 <w:color w:val="000000" w:themeColor="text1"/>
               </w:rPr>
-              <w:t>Fornecedor</w:t>
+              <w:t>Vendedor</w:t>
             </w:r>
             <w:r>
               <w:rPr>
@@ -5444,23 +5492,7 @@
                 <w:b w:val="0"/>
                 <w:color w:val="000000" w:themeColor="text1"/>
               </w:rPr>
-              <w:t>Cadastr</w:t>
-            </w:r>
-            <w:r>
-              <w:rPr>
-                <w:rFonts w:eastAsia="Calibri"/>
-                <w:b w:val="0"/>
-                <w:color w:val="000000" w:themeColor="text1"/>
-              </w:rPr>
-              <w:t>ar</w:t>
-            </w:r>
-            <w:r>
-              <w:rPr>
-                <w:rFonts w:eastAsia="Calibri"/>
-                <w:b w:val="0"/>
-                <w:color w:val="000000" w:themeColor="text1"/>
-              </w:rPr>
-              <w:t xml:space="preserve"> Cliente</w:t>
+              <w:t>Cadastrar Cliente</w:t>
             </w:r>
           </w:p>
         </w:tc>
@@ -5544,23 +5576,7 @@
                 <w:b w:val="0"/>
                 <w:color w:val="000000" w:themeColor="text1"/>
               </w:rPr>
-              <w:t>Cadastr</w:t>
-            </w:r>
-            <w:r>
-              <w:rPr>
-                <w:rFonts w:eastAsia="Calibri"/>
-                <w:b w:val="0"/>
-                <w:color w:val="000000" w:themeColor="text1"/>
-              </w:rPr>
-              <w:t>ar</w:t>
-            </w:r>
-            <w:r>
-              <w:rPr>
-                <w:rFonts w:eastAsia="Calibri"/>
-                <w:b w:val="0"/>
-                <w:color w:val="000000" w:themeColor="text1"/>
-              </w:rPr>
-              <w:t xml:space="preserve"> Produto</w:t>
+              <w:t>Cadastrar Produto</w:t>
             </w:r>
           </w:p>
         </w:tc>
@@ -5643,14 +5659,7 @@
                 <w:b w:val="0"/>
                 <w:color w:val="000000" w:themeColor="text1"/>
               </w:rPr>
-              <w:t>Gerenciar</w:t>
-            </w:r>
-            <w:r>
-              <w:rPr>
-                <w:b w:val="0"/>
-                <w:color w:val="000000" w:themeColor="text1"/>
-              </w:rPr>
-              <w:t xml:space="preserve"> Fiados</w:t>
+              <w:t>Gerenciar Fiados</w:t>
             </w:r>
           </w:p>
         </w:tc>
@@ -6242,15 +6251,7 @@
                 <w:b w:val="0"/>
                 <w:color w:val="000000" w:themeColor="text1"/>
               </w:rPr>
-              <w:t>1</w:t>
-            </w:r>
-            <w:r>
-              <w:rPr>
-                <w:rFonts w:eastAsia="Calibri"/>
-                <w:b w:val="0"/>
-                <w:color w:val="000000" w:themeColor="text1"/>
-              </w:rPr>
-              <w:t>1</w:t>
+              <w:t>11</w:t>
             </w:r>
           </w:p>
         </w:tc>
@@ -7845,91 +7846,7 @@
         <w:rPr>
           <w:lang w:eastAsia="ar-SA"/>
         </w:rPr>
-        <w:t xml:space="preserve">: é </w:t>
-      </w:r>
-      <w:r>
-        <w:rPr>
-          <w:lang w:eastAsia="ar-SA"/>
-        </w:rPr>
-        <w:t>um d</w:t>
-      </w:r>
-      <w:r>
-        <w:rPr>
-          <w:lang w:eastAsia="ar-SA"/>
-        </w:rPr>
-        <w:t>o</w:t>
-      </w:r>
-      <w:r>
-        <w:rPr>
-          <w:lang w:eastAsia="ar-SA"/>
-        </w:rPr>
-        <w:t>s</w:t>
-      </w:r>
-      <w:r>
-        <w:rPr>
-          <w:lang w:eastAsia="ar-SA"/>
-        </w:rPr>
-        <w:t xml:space="preserve"> principa</w:t>
-      </w:r>
-      <w:r>
-        <w:rPr>
-          <w:lang w:eastAsia="ar-SA"/>
-        </w:rPr>
-        <w:t>is</w:t>
-      </w:r>
-      <w:r>
-        <w:rPr>
-          <w:lang w:eastAsia="ar-SA"/>
-        </w:rPr>
-        <w:t xml:space="preserve"> ator</w:t>
-      </w:r>
-      <w:r>
-        <w:rPr>
-          <w:lang w:eastAsia="ar-SA"/>
-        </w:rPr>
-        <w:t>es</w:t>
-      </w:r>
-      <w:r>
-        <w:rPr>
-          <w:lang w:eastAsia="ar-SA"/>
-        </w:rPr>
-        <w:t xml:space="preserve"> do sistema, representa o usuário fina</w:t>
-      </w:r>
-      <w:r>
-        <w:rPr>
-          <w:lang w:eastAsia="ar-SA"/>
-        </w:rPr>
-        <w:t>l</w:t>
-      </w:r>
-      <w:r>
-        <w:rPr>
-          <w:lang w:eastAsia="ar-SA"/>
-        </w:rPr>
-        <w:t xml:space="preserve"> que utiliza</w:t>
-      </w:r>
-      <w:r>
-        <w:rPr>
-          <w:lang w:eastAsia="ar-SA"/>
-        </w:rPr>
-        <w:t xml:space="preserve"> </w:t>
-      </w:r>
-      <w:r>
-        <w:rPr>
-          <w:lang w:eastAsia="ar-SA"/>
-        </w:rPr>
-        <w:t>a aplicação e interagem com ela para realizar suas tarefas</w:t>
-      </w:r>
-      <w:r>
-        <w:rPr>
-          <w:lang w:eastAsia="ar-SA"/>
-        </w:rPr>
-        <w:t xml:space="preserve"> de compra</w:t>
-      </w:r>
-      <w:r>
-        <w:rPr>
-          <w:lang w:eastAsia="ar-SA"/>
-        </w:rPr>
-        <w:t>;</w:t>
+        <w:t>: é um dos principais atores do sistema, representa o usuário final que utiliza a aplicação e interagem com ela para realizar suas tarefas de compra;</w:t>
       </w:r>
     </w:p>
     <w:p>
@@ -7954,79 +7871,7 @@
         <w:rPr>
           <w:lang w:eastAsia="ar-SA"/>
         </w:rPr>
-        <w:t xml:space="preserve">: é </w:t>
-      </w:r>
-      <w:r>
-        <w:rPr>
-          <w:lang w:eastAsia="ar-SA"/>
-        </w:rPr>
-        <w:t>um d</w:t>
-      </w:r>
-      <w:r>
-        <w:rPr>
-          <w:lang w:eastAsia="ar-SA"/>
-        </w:rPr>
-        <w:t>o</w:t>
-      </w:r>
-      <w:r>
-        <w:rPr>
-          <w:lang w:eastAsia="ar-SA"/>
-        </w:rPr>
-        <w:t>s</w:t>
-      </w:r>
-      <w:r>
-        <w:rPr>
-          <w:lang w:eastAsia="ar-SA"/>
-        </w:rPr>
-        <w:t xml:space="preserve"> principa</w:t>
-      </w:r>
-      <w:r>
-        <w:rPr>
-          <w:lang w:eastAsia="ar-SA"/>
-        </w:rPr>
-        <w:t>is</w:t>
-      </w:r>
-      <w:r>
-        <w:rPr>
-          <w:lang w:eastAsia="ar-SA"/>
-        </w:rPr>
-        <w:t xml:space="preserve"> ator</w:t>
-      </w:r>
-      <w:r>
-        <w:rPr>
-          <w:lang w:eastAsia="ar-SA"/>
-        </w:rPr>
-        <w:t>es</w:t>
-      </w:r>
-      <w:r>
-        <w:rPr>
-          <w:lang w:eastAsia="ar-SA"/>
-        </w:rPr>
-        <w:t xml:space="preserve"> do sistema, representa o usuário fina</w:t>
-      </w:r>
-      <w:r>
-        <w:rPr>
-          <w:lang w:eastAsia="ar-SA"/>
-        </w:rPr>
-        <w:t>l</w:t>
-      </w:r>
-      <w:r>
-        <w:rPr>
-          <w:lang w:eastAsia="ar-SA"/>
-        </w:rPr>
-        <w:t xml:space="preserve"> que utiliza a aplicação e interagem com ela para realizar suas tarefas</w:t>
-      </w:r>
-      <w:r>
-        <w:rPr>
-          <w:lang w:eastAsia="ar-SA"/>
-        </w:rPr>
-        <w:t xml:space="preserve"> de venda</w:t>
-      </w:r>
-      <w:r>
-        <w:rPr>
-          <w:lang w:eastAsia="ar-SA"/>
-        </w:rPr>
-        <w:t>;</w:t>
+        <w:t>: é um dos principais atores do sistema, representa o usuário final que utiliza a aplicação e interagem com ela para realizar suas tarefas de venda;</w:t>
       </w:r>
     </w:p>
     <w:p>
@@ -12501,6 +12346,7 @@
     <w:lsdException w:name="HTML Sample" w:semiHidden="1" w:unhideWhenUsed="1"/>
     <w:lsdException w:name="HTML Typewriter" w:semiHidden="1" w:unhideWhenUsed="1"/>
     <w:lsdException w:name="HTML Variable" w:semiHidden="1" w:unhideWhenUsed="1"/>
+    <w:lsdException w:name="Normal Table" w:semiHidden="1" w:unhideWhenUsed="1"/>
     <w:lsdException w:name="annotation subject" w:semiHidden="1" w:unhideWhenUsed="1"/>
     <w:lsdException w:name="No List" w:semiHidden="1" w:unhideWhenUsed="1"/>
     <w:lsdException w:name="Outline List 1" w:semiHidden="1" w:unhideWhenUsed="1"/>
@@ -12547,8 +12393,10 @@
     <w:lsdException w:name="Table Subtle 2" w:semiHidden="1" w:unhideWhenUsed="1"/>
     <w:lsdException w:name="Table Web 1" w:semiHidden="1" w:unhideWhenUsed="1"/>
     <w:lsdException w:name="Table Web 2" w:semiHidden="1" w:unhideWhenUsed="1"/>
+    <w:lsdException w:name="Table Web 3" w:semiHidden="1" w:unhideWhenUsed="1"/>
     <w:lsdException w:name="Balloon Text" w:semiHidden="1" w:unhideWhenUsed="1"/>
     <w:lsdException w:name="Table Grid" w:uiPriority="39"/>
+    <w:lsdException w:name="Table Theme" w:semiHidden="1" w:unhideWhenUsed="1"/>
     <w:lsdException w:name="Placeholder Text" w:semiHidden="1"/>
     <w:lsdException w:name="No Spacing" w:uiPriority="1"/>
     <w:lsdException w:name="Light Shading" w:uiPriority="60"/>

</xml_diff>